<commit_message>
UC7/9 renamed to DB
</commit_message>
<xml_diff>
--- a/DomainModels/UC-7 Domain Model.docx
+++ b/DomainModels/UC-7 Domain Model.docx
@@ -191,70 +191,28 @@
               <w:rPr>
                 <w:rFonts w:ascii="Arial Unicode MS" w:eastAsia="Arial Unicode MS" w:hAnsi="Arial Unicode MS" w:cs="Arial Unicode MS"/>
               </w:rPr>
-              <w:t>UC</w:t>
-            </w:r>
-            <w:r>
-              <w:rPr>
-                <w:rFonts w:ascii="Arial Unicode MS" w:eastAsia="Arial Unicode MS" w:hAnsi="Arial Unicode MS" w:cs="Arial Unicode MS"/>
-              </w:rPr>
-              <w:t>와</w:t>
-            </w:r>
-            <w:proofErr w:type="spellEnd"/>
-            <w:r>
-              <w:rPr>
-                <w:rFonts w:ascii="Arial Unicode MS" w:eastAsia="Arial Unicode MS" w:hAnsi="Arial Unicode MS" w:cs="Arial Unicode MS"/>
-              </w:rPr>
-              <w:t xml:space="preserve"> </w:t>
-            </w:r>
-            <w:r>
-              <w:rPr>
-                <w:rFonts w:ascii="Arial Unicode MS" w:eastAsia="Arial Unicode MS" w:hAnsi="Arial Unicode MS" w:cs="Arial Unicode MS"/>
-              </w:rPr>
-              <w:t>관련된</w:t>
-            </w:r>
-            <w:r>
-              <w:rPr>
-                <w:rFonts w:ascii="Arial Unicode MS" w:eastAsia="Arial Unicode MS" w:hAnsi="Arial Unicode MS" w:cs="Arial Unicode MS"/>
-              </w:rPr>
-              <w:t xml:space="preserve"> </w:t>
-            </w:r>
-            <w:r>
-              <w:rPr>
-                <w:rFonts w:ascii="Arial Unicode MS" w:eastAsia="Arial Unicode MS" w:hAnsi="Arial Unicode MS" w:cs="Arial Unicode MS"/>
-              </w:rPr>
-              <w:t>모든</w:t>
-            </w:r>
-            <w:r>
-              <w:rPr>
-                <w:rFonts w:ascii="Arial Unicode MS" w:eastAsia="Arial Unicode MS" w:hAnsi="Arial Unicode MS" w:cs="Arial Unicode MS"/>
-              </w:rPr>
-              <w:t xml:space="preserve"> </w:t>
-            </w:r>
-            <w:proofErr w:type="spellStart"/>
-            <w:r>
-              <w:rPr>
-                <w:rFonts w:ascii="Arial Unicode MS" w:eastAsia="Arial Unicode MS" w:hAnsi="Arial Unicode MS" w:cs="Arial Unicode MS"/>
-              </w:rPr>
-              <w:t>concept</w:t>
-            </w:r>
-            <w:r>
-              <w:rPr>
-                <w:rFonts w:ascii="Arial Unicode MS" w:eastAsia="Arial Unicode MS" w:hAnsi="Arial Unicode MS" w:cs="Arial Unicode MS"/>
-              </w:rPr>
-              <w:t>를</w:t>
-            </w:r>
-            <w:proofErr w:type="spellEnd"/>
-            <w:r>
-              <w:rPr>
-                <w:rFonts w:ascii="Arial Unicode MS" w:eastAsia="Arial Unicode MS" w:hAnsi="Arial Unicode MS" w:cs="Arial Unicode MS"/>
-              </w:rPr>
-              <w:t xml:space="preserve"> </w:t>
-            </w:r>
-            <w:r>
-              <w:rPr>
-                <w:rFonts w:ascii="Arial Unicode MS" w:eastAsia="Arial Unicode MS" w:hAnsi="Arial Unicode MS" w:cs="Arial Unicode MS"/>
-              </w:rPr>
-              <w:t>관리한다</w:t>
+              <w:t>UC와</w:t>
+            </w:r>
+            <w:proofErr w:type="spellEnd"/>
+            <w:r>
+              <w:rPr>
+                <w:rFonts w:ascii="Arial Unicode MS" w:eastAsia="Arial Unicode MS" w:hAnsi="Arial Unicode MS" w:cs="Arial Unicode MS"/>
+              </w:rPr>
+              <w:t xml:space="preserve"> 관련된 모든 </w:t>
+            </w:r>
+            <w:proofErr w:type="spellStart"/>
+            <w:r>
+              <w:rPr>
+                <w:rFonts w:ascii="Arial Unicode MS" w:eastAsia="Arial Unicode MS" w:hAnsi="Arial Unicode MS" w:cs="Arial Unicode MS"/>
+              </w:rPr>
+              <w:t>concept를</w:t>
+            </w:r>
+            <w:proofErr w:type="spellEnd"/>
+            <w:r>
+              <w:rPr>
+                <w:rFonts w:ascii="Arial Unicode MS" w:eastAsia="Arial Unicode MS" w:hAnsi="Arial Unicode MS" w:cs="Arial Unicode MS"/>
+              </w:rPr>
+              <w:t xml:space="preserve"> 관리한다</w:t>
             </w:r>
           </w:p>
         </w:tc>
@@ -326,37 +284,7 @@
               <w:rPr>
                 <w:rFonts w:ascii="Arial Unicode MS" w:eastAsia="Arial Unicode MS" w:hAnsi="Arial Unicode MS" w:cs="Arial Unicode MS"/>
               </w:rPr>
-              <w:t>사용자의</w:t>
-            </w:r>
-            <w:r>
-              <w:rPr>
-                <w:rFonts w:ascii="Arial Unicode MS" w:eastAsia="Arial Unicode MS" w:hAnsi="Arial Unicode MS" w:cs="Arial Unicode MS"/>
-              </w:rPr>
-              <w:t xml:space="preserve"> </w:t>
-            </w:r>
-            <w:r>
-              <w:rPr>
-                <w:rFonts w:ascii="Arial Unicode MS" w:eastAsia="Arial Unicode MS" w:hAnsi="Arial Unicode MS" w:cs="Arial Unicode MS"/>
-              </w:rPr>
-              <w:t>잔액에</w:t>
-            </w:r>
-            <w:r>
-              <w:rPr>
-                <w:rFonts w:ascii="Arial Unicode MS" w:eastAsia="Arial Unicode MS" w:hAnsi="Arial Unicode MS" w:cs="Arial Unicode MS"/>
-              </w:rPr>
-              <w:t xml:space="preserve"> </w:t>
-            </w:r>
-            <w:r>
-              <w:rPr>
-                <w:rFonts w:ascii="Arial Unicode MS" w:eastAsia="Arial Unicode MS" w:hAnsi="Arial Unicode MS" w:cs="Arial Unicode MS"/>
-              </w:rPr>
-              <w:t>대한</w:t>
-            </w:r>
-            <w:r>
-              <w:rPr>
-                <w:rFonts w:ascii="Arial Unicode MS" w:eastAsia="Arial Unicode MS" w:hAnsi="Arial Unicode MS" w:cs="Arial Unicode MS"/>
-              </w:rPr>
-              <w:t xml:space="preserve"> </w:t>
+              <w:t xml:space="preserve">사용자의 잔액에 대한 </w:t>
             </w:r>
             <w:proofErr w:type="spellStart"/>
             <w:r>
@@ -464,67 +392,7 @@
               <w:rPr>
                 <w:rFonts w:ascii="Arial Unicode MS" w:eastAsia="Arial Unicode MS" w:hAnsi="Arial Unicode MS" w:cs="Arial Unicode MS"/>
               </w:rPr>
-              <w:t>받은</w:t>
-            </w:r>
-            <w:r>
-              <w:rPr>
-                <w:rFonts w:ascii="Arial Unicode MS" w:eastAsia="Arial Unicode MS" w:hAnsi="Arial Unicode MS" w:cs="Arial Unicode MS"/>
-              </w:rPr>
-              <w:t xml:space="preserve"> </w:t>
-            </w:r>
-            <w:r>
-              <w:rPr>
-                <w:rFonts w:ascii="Arial Unicode MS" w:eastAsia="Arial Unicode MS" w:hAnsi="Arial Unicode MS" w:cs="Arial Unicode MS"/>
-              </w:rPr>
-              <w:t>정보를</w:t>
-            </w:r>
-            <w:r>
-              <w:rPr>
-                <w:rFonts w:ascii="Arial Unicode MS" w:eastAsia="Arial Unicode MS" w:hAnsi="Arial Unicode MS" w:cs="Arial Unicode MS"/>
-              </w:rPr>
-              <w:t xml:space="preserve"> </w:t>
-            </w:r>
-            <w:r>
-              <w:rPr>
-                <w:rFonts w:ascii="Arial Unicode MS" w:eastAsia="Arial Unicode MS" w:hAnsi="Arial Unicode MS" w:cs="Arial Unicode MS"/>
-              </w:rPr>
-              <w:t>출력하기</w:t>
-            </w:r>
-            <w:r>
-              <w:rPr>
-                <w:rFonts w:ascii="Arial Unicode MS" w:eastAsia="Arial Unicode MS" w:hAnsi="Arial Unicode MS" w:cs="Arial Unicode MS"/>
-              </w:rPr>
-              <w:t xml:space="preserve"> </w:t>
-            </w:r>
-            <w:r>
-              <w:rPr>
-                <w:rFonts w:ascii="Arial Unicode MS" w:eastAsia="Arial Unicode MS" w:hAnsi="Arial Unicode MS" w:cs="Arial Unicode MS"/>
-              </w:rPr>
-              <w:t>좋은</w:t>
-            </w:r>
-            <w:r>
-              <w:rPr>
-                <w:rFonts w:ascii="Arial Unicode MS" w:eastAsia="Arial Unicode MS" w:hAnsi="Arial Unicode MS" w:cs="Arial Unicode MS"/>
-              </w:rPr>
-              <w:t xml:space="preserve"> </w:t>
-            </w:r>
-            <w:r>
-              <w:rPr>
-                <w:rFonts w:ascii="Arial Unicode MS" w:eastAsia="Arial Unicode MS" w:hAnsi="Arial Unicode MS" w:cs="Arial Unicode MS"/>
-              </w:rPr>
-              <w:t>포맷으로</w:t>
-            </w:r>
-            <w:r>
-              <w:rPr>
-                <w:rFonts w:ascii="Arial Unicode MS" w:eastAsia="Arial Unicode MS" w:hAnsi="Arial Unicode MS" w:cs="Arial Unicode MS"/>
-              </w:rPr>
-              <w:t xml:space="preserve"> </w:t>
-            </w:r>
-            <w:r>
-              <w:rPr>
-                <w:rFonts w:ascii="Arial Unicode MS" w:eastAsia="Arial Unicode MS" w:hAnsi="Arial Unicode MS" w:cs="Arial Unicode MS"/>
-              </w:rPr>
-              <w:t>변환</w:t>
+              <w:t>받은 정보를 출력하기 좋은 포맷으로 변환</w:t>
             </w:r>
           </w:p>
         </w:tc>
@@ -607,37 +475,7 @@
               <w:rPr>
                 <w:rFonts w:ascii="Arial Unicode MS" w:eastAsia="Arial Unicode MS" w:hAnsi="Arial Unicode MS" w:cs="Arial Unicode MS"/>
               </w:rPr>
-              <w:t xml:space="preserve"> </w:t>
-            </w:r>
-            <w:r>
-              <w:rPr>
-                <w:rFonts w:ascii="Arial Unicode MS" w:eastAsia="Arial Unicode MS" w:hAnsi="Arial Unicode MS" w:cs="Arial Unicode MS"/>
-              </w:rPr>
-              <w:t>정보를</w:t>
-            </w:r>
-            <w:r>
-              <w:rPr>
-                <w:rFonts w:ascii="Arial Unicode MS" w:eastAsia="Arial Unicode MS" w:hAnsi="Arial Unicode MS" w:cs="Arial Unicode MS"/>
-              </w:rPr>
-              <w:t xml:space="preserve"> </w:t>
-            </w:r>
-            <w:r>
-              <w:rPr>
-                <w:rFonts w:ascii="Arial Unicode MS" w:eastAsia="Arial Unicode MS" w:hAnsi="Arial Unicode MS" w:cs="Arial Unicode MS"/>
-              </w:rPr>
-              <w:t>출력하는</w:t>
-            </w:r>
-            <w:r>
-              <w:rPr>
-                <w:rFonts w:ascii="Arial Unicode MS" w:eastAsia="Arial Unicode MS" w:hAnsi="Arial Unicode MS" w:cs="Arial Unicode MS"/>
-              </w:rPr>
-              <w:t xml:space="preserve"> </w:t>
-            </w:r>
-            <w:r>
-              <w:rPr>
-                <w:rFonts w:ascii="Arial Unicode MS" w:eastAsia="Arial Unicode MS" w:hAnsi="Arial Unicode MS" w:cs="Arial Unicode MS"/>
-              </w:rPr>
-              <w:t>페이지</w:t>
+              <w:t xml:space="preserve"> 정보를 출력하는 페이지</w:t>
             </w:r>
           </w:p>
         </w:tc>
@@ -715,117 +553,21 @@
               <w:rPr>
                 <w:rFonts w:ascii="Arial Unicode MS" w:eastAsia="Arial Unicode MS" w:hAnsi="Arial Unicode MS" w:cs="Arial Unicode MS"/>
               </w:rPr>
-              <w:t>사용자의</w:t>
-            </w:r>
-            <w:r>
-              <w:rPr>
-                <w:rFonts w:ascii="Arial Unicode MS" w:eastAsia="Arial Unicode MS" w:hAnsi="Arial Unicode MS" w:cs="Arial Unicode MS"/>
-              </w:rPr>
-              <w:t xml:space="preserve"> </w:t>
-            </w:r>
-            <w:r>
-              <w:rPr>
-                <w:rFonts w:ascii="Arial Unicode MS" w:eastAsia="Arial Unicode MS" w:hAnsi="Arial Unicode MS" w:cs="Arial Unicode MS"/>
-              </w:rPr>
-              <w:t>잔액을</w:t>
-            </w:r>
-            <w:r>
-              <w:rPr>
-                <w:rFonts w:ascii="Arial Unicode MS" w:eastAsia="Arial Unicode MS" w:hAnsi="Arial Unicode MS" w:cs="Arial Unicode MS"/>
-              </w:rPr>
-              <w:t xml:space="preserve"> </w:t>
-            </w:r>
-            <w:r>
-              <w:rPr>
-                <w:rFonts w:ascii="Arial Unicode MS" w:eastAsia="Arial Unicode MS" w:hAnsi="Arial Unicode MS" w:cs="Arial Unicode MS"/>
-              </w:rPr>
-              <w:t>요청할</w:t>
-            </w:r>
-            <w:r>
-              <w:rPr>
-                <w:rFonts w:ascii="Arial Unicode MS" w:eastAsia="Arial Unicode MS" w:hAnsi="Arial Unicode MS" w:cs="Arial Unicode MS"/>
-              </w:rPr>
-              <w:t xml:space="preserve"> </w:t>
-            </w:r>
-            <w:r>
-              <w:rPr>
-                <w:rFonts w:ascii="Arial Unicode MS" w:eastAsia="Arial Unicode MS" w:hAnsi="Arial Unicode MS" w:cs="Arial Unicode MS"/>
-              </w:rPr>
-              <w:t>수</w:t>
-            </w:r>
-            <w:r>
-              <w:rPr>
-                <w:rFonts w:ascii="Arial Unicode MS" w:eastAsia="Arial Unicode MS" w:hAnsi="Arial Unicode MS" w:cs="Arial Unicode MS"/>
-              </w:rPr>
-              <w:t xml:space="preserve"> </w:t>
-            </w:r>
-            <w:r>
-              <w:rPr>
-                <w:rFonts w:ascii="Arial Unicode MS" w:eastAsia="Arial Unicode MS" w:hAnsi="Arial Unicode MS" w:cs="Arial Unicode MS"/>
-              </w:rPr>
-              <w:t>있는</w:t>
-            </w:r>
-            <w:r>
-              <w:rPr>
-                <w:rFonts w:ascii="Arial Unicode MS" w:eastAsia="Arial Unicode MS" w:hAnsi="Arial Unicode MS" w:cs="Arial Unicode MS"/>
-              </w:rPr>
-              <w:t xml:space="preserve"> </w:t>
-            </w:r>
-            <w:proofErr w:type="spellStart"/>
-            <w:r>
-              <w:rPr>
-                <w:rFonts w:ascii="Arial Unicode MS" w:eastAsia="Arial Unicode MS" w:hAnsi="Arial Unicode MS" w:cs="Arial Unicode MS"/>
-              </w:rPr>
-              <w:t>query</w:t>
-            </w:r>
-            <w:r>
-              <w:rPr>
-                <w:rFonts w:ascii="Arial Unicode MS" w:eastAsia="Arial Unicode MS" w:hAnsi="Arial Unicode MS" w:cs="Arial Unicode MS"/>
-              </w:rPr>
-              <w:t>를</w:t>
-            </w:r>
-            <w:proofErr w:type="spellEnd"/>
-            <w:r>
-              <w:rPr>
-                <w:rFonts w:ascii="Arial Unicode MS" w:eastAsia="Arial Unicode MS" w:hAnsi="Arial Unicode MS" w:cs="Arial Unicode MS"/>
-              </w:rPr>
-              <w:t xml:space="preserve"> </w:t>
-            </w:r>
-            <w:r>
-              <w:rPr>
-                <w:rFonts w:ascii="Arial Unicode MS" w:eastAsia="Arial Unicode MS" w:hAnsi="Arial Unicode MS" w:cs="Arial Unicode MS"/>
-              </w:rPr>
-              <w:t>준비하고</w:t>
-            </w:r>
-            <w:r>
-              <w:rPr>
-                <w:rFonts w:ascii="Arial Unicode MS" w:eastAsia="Arial Unicode MS" w:hAnsi="Arial Unicode MS" w:cs="Arial Unicode MS"/>
-              </w:rPr>
-              <w:t xml:space="preserve"> </w:t>
-            </w:r>
-            <w:r>
-              <w:rPr>
-                <w:rFonts w:ascii="Arial Unicode MS" w:eastAsia="Arial Unicode MS" w:hAnsi="Arial Unicode MS" w:cs="Arial Unicode MS"/>
-              </w:rPr>
-              <w:t>해당</w:t>
-            </w:r>
-            <w:r>
-              <w:rPr>
-                <w:rFonts w:ascii="Arial Unicode MS" w:eastAsia="Arial Unicode MS" w:hAnsi="Arial Unicode MS" w:cs="Arial Unicode MS"/>
-              </w:rPr>
-              <w:t xml:space="preserve"> </w:t>
-            </w:r>
-            <w:r>
-              <w:rPr>
-                <w:rFonts w:ascii="Arial Unicode MS" w:eastAsia="Arial Unicode MS" w:hAnsi="Arial Unicode MS" w:cs="Arial Unicode MS"/>
-              </w:rPr>
-              <w:t>데이터를</w:t>
-            </w:r>
-            <w:r>
-              <w:rPr>
-                <w:rFonts w:ascii="Arial Unicode MS" w:eastAsia="Arial Unicode MS" w:hAnsi="Arial Unicode MS" w:cs="Arial Unicode MS"/>
-              </w:rPr>
-              <w:t xml:space="preserve"> </w:t>
+              <w:t xml:space="preserve">사용자의 잔액을 요청할 수 있는 </w:t>
+            </w:r>
+            <w:proofErr w:type="spellStart"/>
+            <w:r>
+              <w:rPr>
+                <w:rFonts w:ascii="Arial Unicode MS" w:eastAsia="Arial Unicode MS" w:hAnsi="Arial Unicode MS" w:cs="Arial Unicode MS"/>
+              </w:rPr>
+              <w:t>query를</w:t>
+            </w:r>
+            <w:proofErr w:type="spellEnd"/>
+            <w:r>
+              <w:rPr>
+                <w:rFonts w:ascii="Arial Unicode MS" w:eastAsia="Arial Unicode MS" w:hAnsi="Arial Unicode MS" w:cs="Arial Unicode MS"/>
+              </w:rPr>
+              <w:t xml:space="preserve"> 준비하고 해당 데이터를 </w:t>
             </w:r>
             <w:proofErr w:type="spellStart"/>
             <w:r>
@@ -927,49 +669,7 @@
               <w:rPr>
                 <w:rFonts w:ascii="Arial Unicode MS" w:eastAsia="Arial Unicode MS" w:hAnsi="Arial Unicode MS" w:cs="Arial Unicode MS"/>
               </w:rPr>
-              <w:t>사용자가</w:t>
-            </w:r>
-            <w:r>
-              <w:rPr>
-                <w:rFonts w:ascii="Arial Unicode MS" w:eastAsia="Arial Unicode MS" w:hAnsi="Arial Unicode MS" w:cs="Arial Unicode MS"/>
-              </w:rPr>
-              <w:t xml:space="preserve"> </w:t>
-            </w:r>
-            <w:r>
-              <w:rPr>
-                <w:rFonts w:ascii="Arial Unicode MS" w:eastAsia="Arial Unicode MS" w:hAnsi="Arial Unicode MS" w:cs="Arial Unicode MS"/>
-              </w:rPr>
-              <w:t>입력한</w:t>
-            </w:r>
-            <w:r>
-              <w:rPr>
-                <w:rFonts w:ascii="Arial Unicode MS" w:eastAsia="Arial Unicode MS" w:hAnsi="Arial Unicode MS" w:cs="Arial Unicode MS"/>
-              </w:rPr>
-              <w:t xml:space="preserve"> </w:t>
-            </w:r>
-            <w:r>
-              <w:rPr>
-                <w:rFonts w:ascii="Arial Unicode MS" w:eastAsia="Arial Unicode MS" w:hAnsi="Arial Unicode MS" w:cs="Arial Unicode MS"/>
-              </w:rPr>
-              <w:t>금액을</w:t>
-            </w:r>
-            <w:r>
-              <w:rPr>
-                <w:rFonts w:ascii="Arial Unicode MS" w:eastAsia="Arial Unicode MS" w:hAnsi="Arial Unicode MS" w:cs="Arial Unicode MS"/>
-              </w:rPr>
-              <w:t xml:space="preserve"> </w:t>
-            </w:r>
-            <w:r>
-              <w:rPr>
-                <w:rFonts w:ascii="Arial Unicode MS" w:eastAsia="Arial Unicode MS" w:hAnsi="Arial Unicode MS" w:cs="Arial Unicode MS"/>
-              </w:rPr>
-              <w:t>추가하라는</w:t>
-            </w:r>
-            <w:r>
-              <w:rPr>
-                <w:rFonts w:ascii="Arial Unicode MS" w:eastAsia="Arial Unicode MS" w:hAnsi="Arial Unicode MS" w:cs="Arial Unicode MS"/>
-              </w:rPr>
-              <w:t xml:space="preserve"> </w:t>
+              <w:t xml:space="preserve">사용자가 입력한 금액을 추가하라는 </w:t>
             </w:r>
             <w:proofErr w:type="spellStart"/>
             <w:r>
@@ -1055,25 +755,7 @@
               <w:rPr>
                 <w:rFonts w:ascii="Arial Unicode MS" w:eastAsia="Arial Unicode MS" w:hAnsi="Arial Unicode MS" w:cs="Arial Unicode MS"/>
               </w:rPr>
-              <w:t>사용자가</w:t>
-            </w:r>
-            <w:r>
-              <w:rPr>
-                <w:rFonts w:ascii="Arial Unicode MS" w:eastAsia="Arial Unicode MS" w:hAnsi="Arial Unicode MS" w:cs="Arial Unicode MS"/>
-              </w:rPr>
-              <w:t xml:space="preserve"> </w:t>
-            </w:r>
-            <w:r>
-              <w:rPr>
-                <w:rFonts w:ascii="Arial Unicode MS" w:eastAsia="Arial Unicode MS" w:hAnsi="Arial Unicode MS" w:cs="Arial Unicode MS"/>
-              </w:rPr>
-              <w:t>새로</w:t>
-            </w:r>
-            <w:r>
-              <w:rPr>
-                <w:rFonts w:ascii="Arial Unicode MS" w:eastAsia="Arial Unicode MS" w:hAnsi="Arial Unicode MS" w:cs="Arial Unicode MS"/>
-              </w:rPr>
-              <w:t xml:space="preserve"> </w:t>
+              <w:t xml:space="preserve">사용자가 새로 </w:t>
             </w:r>
             <w:proofErr w:type="spellStart"/>
             <w:r>
@@ -1087,39 +769,27 @@
               <w:rPr>
                 <w:rFonts w:ascii="Arial Unicode MS" w:eastAsia="Arial Unicode MS" w:hAnsi="Arial Unicode MS" w:cs="Arial Unicode MS"/>
               </w:rPr>
-              <w:t xml:space="preserve"> Money Management </w:t>
+              <w:t xml:space="preserve"> Money </w:t>
             </w:r>
             <w:proofErr w:type="gramStart"/>
             <w:r>
               <w:rPr>
                 <w:rFonts w:ascii="Arial Unicode MS" w:eastAsia="Arial Unicode MS" w:hAnsi="Arial Unicode MS" w:cs="Arial Unicode MS"/>
               </w:rPr>
-              <w:t xml:space="preserve">System </w:t>
-            </w:r>
-            <w:r>
-              <w:rPr>
-                <w:rFonts w:ascii="Arial Unicode MS" w:eastAsia="Arial Unicode MS" w:hAnsi="Arial Unicode MS" w:cs="Arial Unicode MS"/>
-              </w:rPr>
-              <w:t>에</w:t>
+              <w:t>DB</w:t>
+            </w:r>
+            <w:r>
+              <w:rPr>
+                <w:rFonts w:ascii="Arial Unicode MS" w:eastAsia="Arial Unicode MS" w:hAnsi="Arial Unicode MS" w:cs="Arial Unicode MS"/>
+              </w:rPr>
+              <w:t xml:space="preserve"> 에</w:t>
             </w:r>
             <w:proofErr w:type="gramEnd"/>
             <w:r>
               <w:rPr>
                 <w:rFonts w:ascii="Arial Unicode MS" w:eastAsia="Arial Unicode MS" w:hAnsi="Arial Unicode MS" w:cs="Arial Unicode MS"/>
               </w:rPr>
-              <w:t xml:space="preserve"> </w:t>
-            </w:r>
-            <w:r>
-              <w:rPr>
-                <w:rFonts w:ascii="Arial Unicode MS" w:eastAsia="Arial Unicode MS" w:hAnsi="Arial Unicode MS" w:cs="Arial Unicode MS"/>
-              </w:rPr>
-              <w:t>추가한다</w:t>
-            </w:r>
-            <w:r>
-              <w:rPr>
-                <w:rFonts w:ascii="Arial Unicode MS" w:eastAsia="Arial Unicode MS" w:hAnsi="Arial Unicode MS" w:cs="Arial Unicode MS"/>
-              </w:rPr>
-              <w:t>.</w:t>
+              <w:t xml:space="preserve"> 추가한다.</w:t>
             </w:r>
           </w:p>
         </w:tc>
@@ -1408,13 +1078,7 @@
               <w:rPr>
                 <w:rFonts w:ascii="Arial Unicode MS" w:eastAsia="Arial Unicode MS" w:hAnsi="Arial Unicode MS" w:cs="Arial Unicode MS"/>
               </w:rPr>
-              <w:t>Controller</w:t>
-            </w:r>
-            <w:r>
-              <w:rPr>
-                <w:rFonts w:ascii="Arial Unicode MS" w:eastAsia="Arial Unicode MS" w:hAnsi="Arial Unicode MS" w:cs="Arial Unicode MS"/>
-              </w:rPr>
-              <w:t>가</w:t>
+              <w:t>Controller가</w:t>
             </w:r>
             <w:proofErr w:type="spellEnd"/>
             <w:r>
@@ -1428,13 +1092,7 @@
               <w:rPr>
                 <w:rFonts w:ascii="Arial Unicode MS" w:eastAsia="Arial Unicode MS" w:hAnsi="Arial Unicode MS" w:cs="Arial Unicode MS"/>
               </w:rPr>
-              <w:t>UImaker</w:t>
-            </w:r>
-            <w:r>
-              <w:rPr>
-                <w:rFonts w:ascii="Arial Unicode MS" w:eastAsia="Arial Unicode MS" w:hAnsi="Arial Unicode MS" w:cs="Arial Unicode MS"/>
-              </w:rPr>
-              <w:t>에게</w:t>
+              <w:t>UImaker에게</w:t>
             </w:r>
             <w:proofErr w:type="spellEnd"/>
             <w:r>
@@ -1448,13 +1106,21 @@
               <w:rPr>
                 <w:rFonts w:ascii="Arial Unicode MS" w:eastAsia="Arial Unicode MS" w:hAnsi="Arial Unicode MS" w:cs="Arial Unicode MS"/>
               </w:rPr>
-              <w:t>request</w:t>
-            </w:r>
-            <w:r>
-              <w:rPr>
-                <w:rFonts w:ascii="Arial Unicode MS" w:eastAsia="Arial Unicode MS" w:hAnsi="Arial Unicode MS" w:cs="Arial Unicode MS"/>
-              </w:rPr>
-              <w:t>를</w:t>
+              <w:t>request를</w:t>
+            </w:r>
+            <w:proofErr w:type="spellEnd"/>
+            <w:r>
+              <w:rPr>
+                <w:rFonts w:ascii="Arial Unicode MS" w:eastAsia="Arial Unicode MS" w:hAnsi="Arial Unicode MS" w:cs="Arial Unicode MS"/>
+              </w:rPr>
+              <w:t xml:space="preserve"> 전송하고 해당 정보가 표현된 </w:t>
+            </w:r>
+            <w:proofErr w:type="spellStart"/>
+            <w:r>
+              <w:rPr>
+                <w:rFonts w:ascii="Arial Unicode MS" w:eastAsia="Arial Unicode MS" w:hAnsi="Arial Unicode MS" w:cs="Arial Unicode MS"/>
+              </w:rPr>
+              <w:t>Interface</w:t>
             </w:r>
             <w:proofErr w:type="spellEnd"/>
             <w:r>
@@ -1463,111 +1129,19 @@
               </w:rPr>
               <w:t xml:space="preserve"> </w:t>
             </w:r>
-            <w:r>
-              <w:rPr>
-                <w:rFonts w:ascii="Arial Unicode MS" w:eastAsia="Arial Unicode MS" w:hAnsi="Arial Unicode MS" w:cs="Arial Unicode MS"/>
-              </w:rPr>
-              <w:t>전송하고</w:t>
-            </w:r>
-            <w:r>
-              <w:rPr>
-                <w:rFonts w:ascii="Arial Unicode MS" w:eastAsia="Arial Unicode MS" w:hAnsi="Arial Unicode MS" w:cs="Arial Unicode MS"/>
-              </w:rPr>
-              <w:t xml:space="preserve"> </w:t>
-            </w:r>
-            <w:r>
-              <w:rPr>
-                <w:rFonts w:ascii="Arial Unicode MS" w:eastAsia="Arial Unicode MS" w:hAnsi="Arial Unicode MS" w:cs="Arial Unicode MS"/>
-              </w:rPr>
-              <w:t>해당</w:t>
-            </w:r>
-            <w:r>
-              <w:rPr>
-                <w:rFonts w:ascii="Arial Unicode MS" w:eastAsia="Arial Unicode MS" w:hAnsi="Arial Unicode MS" w:cs="Arial Unicode MS"/>
-              </w:rPr>
-              <w:t xml:space="preserve"> </w:t>
-            </w:r>
-            <w:r>
-              <w:rPr>
-                <w:rFonts w:ascii="Arial Unicode MS" w:eastAsia="Arial Unicode MS" w:hAnsi="Arial Unicode MS" w:cs="Arial Unicode MS"/>
-              </w:rPr>
-              <w:t>정보가</w:t>
-            </w:r>
-            <w:r>
-              <w:rPr>
-                <w:rFonts w:ascii="Arial Unicode MS" w:eastAsia="Arial Unicode MS" w:hAnsi="Arial Unicode MS" w:cs="Arial Unicode MS"/>
-              </w:rPr>
-              <w:t xml:space="preserve"> </w:t>
-            </w:r>
-            <w:r>
-              <w:rPr>
-                <w:rFonts w:ascii="Arial Unicode MS" w:eastAsia="Arial Unicode MS" w:hAnsi="Arial Unicode MS" w:cs="Arial Unicode MS"/>
-              </w:rPr>
-              <w:t>표현된</w:t>
-            </w:r>
-            <w:r>
-              <w:rPr>
-                <w:rFonts w:ascii="Arial Unicode MS" w:eastAsia="Arial Unicode MS" w:hAnsi="Arial Unicode MS" w:cs="Arial Unicode MS"/>
-              </w:rPr>
-              <w:t xml:space="preserve"> </w:t>
-            </w:r>
-            <w:proofErr w:type="spellStart"/>
-            <w:r>
-              <w:rPr>
-                <w:rFonts w:ascii="Arial Unicode MS" w:eastAsia="Arial Unicode MS" w:hAnsi="Arial Unicode MS" w:cs="Arial Unicode MS"/>
-              </w:rPr>
-              <w:t>Interface</w:t>
-            </w:r>
-            <w:proofErr w:type="spellEnd"/>
-            <w:r>
-              <w:rPr>
-                <w:rFonts w:ascii="Arial Unicode MS" w:eastAsia="Arial Unicode MS" w:hAnsi="Arial Unicode MS" w:cs="Arial Unicode MS"/>
-              </w:rPr>
-              <w:t xml:space="preserve"> </w:t>
-            </w:r>
-            <w:proofErr w:type="spellStart"/>
-            <w:r>
-              <w:rPr>
-                <w:rFonts w:ascii="Arial Unicode MS" w:eastAsia="Arial Unicode MS" w:hAnsi="Arial Unicode MS" w:cs="Arial Unicode MS"/>
-              </w:rPr>
-              <w:t>Page</w:t>
-            </w:r>
-            <w:r>
-              <w:rPr>
-                <w:rFonts w:ascii="Arial Unicode MS" w:eastAsia="Arial Unicode MS" w:hAnsi="Arial Unicode MS" w:cs="Arial Unicode MS"/>
-              </w:rPr>
-              <w:t>를</w:t>
-            </w:r>
-            <w:proofErr w:type="spellEnd"/>
-            <w:r>
-              <w:rPr>
-                <w:rFonts w:ascii="Arial Unicode MS" w:eastAsia="Arial Unicode MS" w:hAnsi="Arial Unicode MS" w:cs="Arial Unicode MS"/>
-              </w:rPr>
-              <w:t xml:space="preserve"> </w:t>
-            </w:r>
-            <w:r>
-              <w:rPr>
-                <w:rFonts w:ascii="Arial Unicode MS" w:eastAsia="Arial Unicode MS" w:hAnsi="Arial Unicode MS" w:cs="Arial Unicode MS"/>
-              </w:rPr>
-              <w:t>반환</w:t>
-            </w:r>
-            <w:r>
-              <w:rPr>
-                <w:rFonts w:ascii="Arial Unicode MS" w:eastAsia="Arial Unicode MS" w:hAnsi="Arial Unicode MS" w:cs="Arial Unicode MS"/>
-              </w:rPr>
-              <w:t xml:space="preserve"> </w:t>
-            </w:r>
-            <w:r>
-              <w:rPr>
-                <w:rFonts w:ascii="Arial Unicode MS" w:eastAsia="Arial Unicode MS" w:hAnsi="Arial Unicode MS" w:cs="Arial Unicode MS"/>
-              </w:rPr>
-              <w:t>받는다</w:t>
-            </w:r>
-            <w:r>
-              <w:rPr>
-                <w:rFonts w:ascii="Arial Unicode MS" w:eastAsia="Arial Unicode MS" w:hAnsi="Arial Unicode MS" w:cs="Arial Unicode MS"/>
-              </w:rPr>
-              <w:t>.</w:t>
+            <w:proofErr w:type="spellStart"/>
+            <w:r>
+              <w:rPr>
+                <w:rFonts w:ascii="Arial Unicode MS" w:eastAsia="Arial Unicode MS" w:hAnsi="Arial Unicode MS" w:cs="Arial Unicode MS"/>
+              </w:rPr>
+              <w:t>Page를</w:t>
+            </w:r>
+            <w:proofErr w:type="spellEnd"/>
+            <w:r>
+              <w:rPr>
+                <w:rFonts w:ascii="Arial Unicode MS" w:eastAsia="Arial Unicode MS" w:hAnsi="Arial Unicode MS" w:cs="Arial Unicode MS"/>
+              </w:rPr>
+              <w:t xml:space="preserve"> 반환 받는다.</w:t>
             </w:r>
           </w:p>
         </w:tc>
@@ -1733,43 +1307,7 @@
               <w:rPr>
                 <w:rFonts w:ascii="Arial Unicode MS" w:eastAsia="Arial Unicode MS" w:hAnsi="Arial Unicode MS" w:cs="Arial Unicode MS"/>
               </w:rPr>
-              <w:t xml:space="preserve"> </w:t>
-            </w:r>
-            <w:r>
-              <w:rPr>
-                <w:rFonts w:ascii="Arial Unicode MS" w:eastAsia="Arial Unicode MS" w:hAnsi="Arial Unicode MS" w:cs="Arial Unicode MS"/>
-              </w:rPr>
-              <w:t>통하여</w:t>
-            </w:r>
-            <w:r>
-              <w:rPr>
-                <w:rFonts w:ascii="Arial Unicode MS" w:eastAsia="Arial Unicode MS" w:hAnsi="Arial Unicode MS" w:cs="Arial Unicode MS"/>
-              </w:rPr>
-              <w:t xml:space="preserve"> </w:t>
-            </w:r>
-            <w:r>
-              <w:rPr>
-                <w:rFonts w:ascii="Arial Unicode MS" w:eastAsia="Arial Unicode MS" w:hAnsi="Arial Unicode MS" w:cs="Arial Unicode MS"/>
-              </w:rPr>
-              <w:t>요청한</w:t>
-            </w:r>
-            <w:r>
-              <w:rPr>
-                <w:rFonts w:ascii="Arial Unicode MS" w:eastAsia="Arial Unicode MS" w:hAnsi="Arial Unicode MS" w:cs="Arial Unicode MS"/>
-              </w:rPr>
-              <w:t xml:space="preserve"> </w:t>
-            </w:r>
-            <w:r>
-              <w:rPr>
-                <w:rFonts w:ascii="Arial Unicode MS" w:eastAsia="Arial Unicode MS" w:hAnsi="Arial Unicode MS" w:cs="Arial Unicode MS"/>
-              </w:rPr>
-              <w:t>데이터를</w:t>
-            </w:r>
-            <w:r>
-              <w:rPr>
-                <w:rFonts w:ascii="Arial Unicode MS" w:eastAsia="Arial Unicode MS" w:hAnsi="Arial Unicode MS" w:cs="Arial Unicode MS"/>
-              </w:rPr>
-              <w:t xml:space="preserve"> </w:t>
+              <w:t xml:space="preserve"> 통하여 요청한 데이터를 </w:t>
             </w:r>
             <w:proofErr w:type="spellStart"/>
             <w:r>
@@ -1903,8 +1441,16 @@
               <w:rPr>
                 <w:rFonts w:ascii="Arial Unicode MS" w:eastAsia="Arial Unicode MS" w:hAnsi="Arial Unicode MS" w:cs="Arial Unicode MS"/>
               </w:rPr>
-              <w:t>올바른</w:t>
-            </w:r>
+              <w:t xml:space="preserve">올바른 </w:t>
+            </w:r>
+            <w:proofErr w:type="spellStart"/>
+            <w:r>
+              <w:rPr>
+                <w:rFonts w:ascii="Arial Unicode MS" w:eastAsia="Arial Unicode MS" w:hAnsi="Arial Unicode MS" w:cs="Arial Unicode MS"/>
+              </w:rPr>
+              <w:t>Interface</w:t>
+            </w:r>
+            <w:proofErr w:type="spellEnd"/>
             <w:r>
               <w:rPr>
                 <w:rFonts w:ascii="Arial Unicode MS" w:eastAsia="Arial Unicode MS" w:hAnsi="Arial Unicode MS" w:cs="Arial Unicode MS"/>
@@ -1916,40 +1462,14 @@
               <w:rPr>
                 <w:rFonts w:ascii="Arial Unicode MS" w:eastAsia="Arial Unicode MS" w:hAnsi="Arial Unicode MS" w:cs="Arial Unicode MS"/>
               </w:rPr>
-              <w:t>Interface</w:t>
-            </w:r>
-            <w:proofErr w:type="spellEnd"/>
-            <w:r>
-              <w:rPr>
-                <w:rFonts w:ascii="Arial Unicode MS" w:eastAsia="Arial Unicode MS" w:hAnsi="Arial Unicode MS" w:cs="Arial Unicode MS"/>
-              </w:rPr>
-              <w:t xml:space="preserve"> </w:t>
-            </w:r>
-            <w:proofErr w:type="spellStart"/>
-            <w:r>
-              <w:rPr>
-                <w:rFonts w:ascii="Arial Unicode MS" w:eastAsia="Arial Unicode MS" w:hAnsi="Arial Unicode MS" w:cs="Arial Unicode MS"/>
-              </w:rPr>
-              <w:t>Page</w:t>
-            </w:r>
-            <w:r>
-              <w:rPr>
-                <w:rFonts w:ascii="Arial Unicode MS" w:eastAsia="Arial Unicode MS" w:hAnsi="Arial Unicode MS" w:cs="Arial Unicode MS"/>
-              </w:rPr>
-              <w:t>를</w:t>
-            </w:r>
-            <w:proofErr w:type="spellEnd"/>
-            <w:r>
-              <w:rPr>
-                <w:rFonts w:ascii="Arial Unicode MS" w:eastAsia="Arial Unicode MS" w:hAnsi="Arial Unicode MS" w:cs="Arial Unicode MS"/>
-              </w:rPr>
-              <w:t xml:space="preserve"> </w:t>
-            </w:r>
-            <w:r>
-              <w:rPr>
-                <w:rFonts w:ascii="Arial Unicode MS" w:eastAsia="Arial Unicode MS" w:hAnsi="Arial Unicode MS" w:cs="Arial Unicode MS"/>
-              </w:rPr>
-              <w:t>생성한다</w:t>
+              <w:t>Page를</w:t>
+            </w:r>
+            <w:proofErr w:type="spellEnd"/>
+            <w:r>
+              <w:rPr>
+                <w:rFonts w:ascii="Arial Unicode MS" w:eastAsia="Arial Unicode MS" w:hAnsi="Arial Unicode MS" w:cs="Arial Unicode MS"/>
+              </w:rPr>
+              <w:t xml:space="preserve"> 생성한다</w:t>
             </w:r>
           </w:p>
         </w:tc>
@@ -2003,8 +1523,24 @@
                 <w:rFonts w:ascii="Arial Unicode MS" w:eastAsia="Arial Unicode MS" w:hAnsi="Arial Unicode MS" w:cs="Arial Unicode MS"/>
                 <w:lang w:val="en-US"/>
               </w:rPr>
+              <w:t>Controller</w:t>
+            </w:r>
+            <w:proofErr w:type="spellEnd"/>
+            <w:r>
+              <w:rPr>
+                <w:rFonts w:ascii="Arial Unicode MS" w:eastAsia="Arial Unicode MS" w:hAnsi="Arial Unicode MS" w:cs="Arial Unicode MS"/>
+                <w:lang w:val="en-US"/>
+              </w:rPr>
+              <w:t xml:space="preserve"> ↔ </w:t>
+            </w:r>
+            <w:proofErr w:type="spellStart"/>
+            <w:r>
+              <w:rPr>
+                <w:rFonts w:ascii="Arial Unicode MS" w:eastAsia="Arial Unicode MS" w:hAnsi="Arial Unicode MS" w:cs="Arial Unicode MS"/>
+                <w:lang w:val="en-US"/>
+              </w:rPr>
               <w:lastRenderedPageBreak/>
-              <w:t>Controller</w:t>
+              <w:t>Balance</w:t>
             </w:r>
             <w:proofErr w:type="spellEnd"/>
             <w:r>
@@ -2012,7 +1548,7 @@
                 <w:rFonts w:ascii="Arial Unicode MS" w:eastAsia="Arial Unicode MS" w:hAnsi="Arial Unicode MS" w:cs="Arial Unicode MS"/>
                 <w:lang w:val="en-US"/>
               </w:rPr>
-              <w:t xml:space="preserve"> ↔ </w:t>
+              <w:t xml:space="preserve"> </w:t>
             </w:r>
             <w:proofErr w:type="spellStart"/>
             <w:r>
@@ -2020,7 +1556,7 @@
                 <w:rFonts w:ascii="Arial Unicode MS" w:eastAsia="Arial Unicode MS" w:hAnsi="Arial Unicode MS" w:cs="Arial Unicode MS"/>
                 <w:lang w:val="en-US"/>
               </w:rPr>
-              <w:t>Balance</w:t>
+              <w:t>Check</w:t>
             </w:r>
             <w:proofErr w:type="spellEnd"/>
             <w:r>
@@ -2036,22 +1572,6 @@
                 <w:rFonts w:ascii="Arial Unicode MS" w:eastAsia="Arial Unicode MS" w:hAnsi="Arial Unicode MS" w:cs="Arial Unicode MS"/>
                 <w:lang w:val="en-US"/>
               </w:rPr>
-              <w:t>Check</w:t>
-            </w:r>
-            <w:proofErr w:type="spellEnd"/>
-            <w:r>
-              <w:rPr>
-                <w:rFonts w:ascii="Arial Unicode MS" w:eastAsia="Arial Unicode MS" w:hAnsi="Arial Unicode MS" w:cs="Arial Unicode MS"/>
-                <w:lang w:val="en-US"/>
-              </w:rPr>
-              <w:t xml:space="preserve"> </w:t>
-            </w:r>
-            <w:proofErr w:type="spellStart"/>
-            <w:r>
-              <w:rPr>
-                <w:rFonts w:ascii="Arial Unicode MS" w:eastAsia="Arial Unicode MS" w:hAnsi="Arial Unicode MS" w:cs="Arial Unicode MS"/>
-                <w:lang w:val="en-US"/>
-              </w:rPr>
               <w:t>Connection</w:t>
             </w:r>
             <w:proofErr w:type="spellEnd"/>
@@ -2078,13 +1598,8 @@
               <w:rPr>
                 <w:rFonts w:ascii="Arial Unicode MS" w:eastAsia="Arial Unicode MS" w:hAnsi="Arial Unicode MS" w:cs="Arial Unicode MS"/>
               </w:rPr>
-              <w:t>query</w:t>
-            </w:r>
-            <w:r>
-              <w:rPr>
-                <w:rFonts w:ascii="Arial Unicode MS" w:eastAsia="Arial Unicode MS" w:hAnsi="Arial Unicode MS" w:cs="Arial Unicode MS"/>
-              </w:rPr>
-              <w:t>를</w:t>
+              <w:lastRenderedPageBreak/>
+              <w:t>query를</w:t>
             </w:r>
             <w:proofErr w:type="spellEnd"/>
             <w:r>
@@ -2098,26 +1613,15 @@
               <w:rPr>
                 <w:rFonts w:ascii="Arial Unicode MS" w:eastAsia="Arial Unicode MS" w:hAnsi="Arial Unicode MS" w:cs="Arial Unicode MS"/>
               </w:rPr>
-              <w:t>Connection</w:t>
-            </w:r>
-            <w:r>
-              <w:rPr>
-                <w:rFonts w:ascii="Arial Unicode MS" w:eastAsia="Arial Unicode MS" w:hAnsi="Arial Unicode MS" w:cs="Arial Unicode MS"/>
-              </w:rPr>
-              <w:t>에</w:t>
-            </w:r>
-            <w:proofErr w:type="spellEnd"/>
-            <w:r>
-              <w:rPr>
-                <w:rFonts w:ascii="Arial Unicode MS" w:eastAsia="Arial Unicode MS" w:hAnsi="Arial Unicode MS" w:cs="Arial Unicode MS"/>
-              </w:rPr>
-              <w:t xml:space="preserve"> </w:t>
-            </w:r>
-            <w:r>
-              <w:rPr>
-                <w:rFonts w:ascii="Arial Unicode MS" w:eastAsia="Arial Unicode MS" w:hAnsi="Arial Unicode MS" w:cs="Arial Unicode MS"/>
-              </w:rPr>
-              <w:t>전달한다</w:t>
+              <w:lastRenderedPageBreak/>
+              <w:t>Connection에</w:t>
+            </w:r>
+            <w:proofErr w:type="spellEnd"/>
+            <w:r>
+              <w:rPr>
+                <w:rFonts w:ascii="Arial Unicode MS" w:eastAsia="Arial Unicode MS" w:hAnsi="Arial Unicode MS" w:cs="Arial Unicode MS"/>
+              </w:rPr>
+              <w:t xml:space="preserve"> 전달한다</w:t>
             </w:r>
           </w:p>
         </w:tc>
@@ -2139,6 +1643,7 @@
             </w:pPr>
             <w:proofErr w:type="spellStart"/>
             <w:r>
+              <w:lastRenderedPageBreak/>
               <w:t>conveys</w:t>
             </w:r>
             <w:proofErr w:type="spellEnd"/>
@@ -2228,37 +1733,7 @@
               <w:rPr>
                 <w:rFonts w:ascii="Arial Unicode MS" w:eastAsia="Arial Unicode MS" w:hAnsi="Arial Unicode MS" w:cs="Arial Unicode MS"/>
               </w:rPr>
-              <w:t>데이터베이스에</w:t>
-            </w:r>
-            <w:r>
-              <w:rPr>
-                <w:rFonts w:ascii="Arial Unicode MS" w:eastAsia="Arial Unicode MS" w:hAnsi="Arial Unicode MS" w:cs="Arial Unicode MS"/>
-              </w:rPr>
-              <w:t xml:space="preserve"> </w:t>
-            </w:r>
-            <w:r>
-              <w:rPr>
-                <w:rFonts w:ascii="Arial Unicode MS" w:eastAsia="Arial Unicode MS" w:hAnsi="Arial Unicode MS" w:cs="Arial Unicode MS"/>
-              </w:rPr>
-              <w:t>추가된</w:t>
-            </w:r>
-            <w:r>
-              <w:rPr>
-                <w:rFonts w:ascii="Arial Unicode MS" w:eastAsia="Arial Unicode MS" w:hAnsi="Arial Unicode MS" w:cs="Arial Unicode MS"/>
-              </w:rPr>
-              <w:t xml:space="preserve"> </w:t>
-            </w:r>
-            <w:r>
-              <w:rPr>
-                <w:rFonts w:ascii="Arial Unicode MS" w:eastAsia="Arial Unicode MS" w:hAnsi="Arial Unicode MS" w:cs="Arial Unicode MS"/>
-              </w:rPr>
-              <w:t>금액을</w:t>
-            </w:r>
-            <w:r>
-              <w:rPr>
-                <w:rFonts w:ascii="Arial Unicode MS" w:eastAsia="Arial Unicode MS" w:hAnsi="Arial Unicode MS" w:cs="Arial Unicode MS"/>
-              </w:rPr>
-              <w:t xml:space="preserve"> </w:t>
+              <w:t xml:space="preserve">데이터베이스에 추가된 금액을 </w:t>
             </w:r>
             <w:proofErr w:type="spellStart"/>
             <w:r>
@@ -2570,55 +2045,31 @@
               <w:rPr>
                 <w:rFonts w:ascii="Arial Unicode MS" w:eastAsia="Arial Unicode MS" w:hAnsi="Arial Unicode MS" w:cs="Arial Unicode MS"/>
               </w:rPr>
-              <w:t>사용자의</w:t>
-            </w:r>
-            <w:r>
-              <w:rPr>
-                <w:rFonts w:ascii="Arial Unicode MS" w:eastAsia="Arial Unicode MS" w:hAnsi="Arial Unicode MS" w:cs="Arial Unicode MS"/>
+              <w:t xml:space="preserve">사용자의 데이터를 </w:t>
+            </w:r>
+            <w:r>
+              <w:rPr>
+                <w:rFonts w:ascii="맑은 고딕" w:eastAsia="맑은 고딕" w:hAnsi="맑은 고딕" w:cs="맑은 고딕" w:hint="eastAsia"/>
+              </w:rPr>
+              <w:t>찾기</w:t>
+            </w:r>
+            <w:r>
+              <w:rPr>
+                <w:rFonts w:ascii="Arial Unicode MS" w:eastAsia="Arial Unicode MS" w:hAnsi="Arial Unicode MS" w:cs="Arial Unicode MS" w:hint="eastAsia"/>
               </w:rPr>
               <w:t xml:space="preserve"> </w:t>
             </w:r>
             <w:r>
               <w:rPr>
-                <w:rFonts w:ascii="Arial Unicode MS" w:eastAsia="Arial Unicode MS" w:hAnsi="Arial Unicode MS" w:cs="Arial Unicode MS"/>
-              </w:rPr>
-              <w:t>데이터를</w:t>
-            </w:r>
-            <w:r>
-              <w:rPr>
-                <w:rFonts w:ascii="Arial Unicode MS" w:eastAsia="Arial Unicode MS" w:hAnsi="Arial Unicode MS" w:cs="Arial Unicode MS"/>
-              </w:rPr>
-              <w:t xml:space="preserve"> </w:t>
-            </w:r>
-            <w:r>
-              <w:rPr>
                 <w:rFonts w:ascii="맑은 고딕" w:eastAsia="맑은 고딕" w:hAnsi="맑은 고딕" w:cs="맑은 고딕" w:hint="eastAsia"/>
               </w:rPr>
-              <w:t>찾기</w:t>
-            </w:r>
-            <w:r>
-              <w:rPr>
-                <w:rFonts w:ascii="Arial Unicode MS" w:eastAsia="Arial Unicode MS" w:hAnsi="Arial Unicode MS" w:cs="Arial Unicode MS" w:hint="eastAsia"/>
-              </w:rPr>
-              <w:t xml:space="preserve"> </w:t>
-            </w:r>
-            <w:r>
-              <w:rPr>
-                <w:rFonts w:ascii="맑은 고딕" w:eastAsia="맑은 고딕" w:hAnsi="맑은 고딕" w:cs="맑은 고딕" w:hint="eastAsia"/>
-              </w:rPr>
               <w:t>위해</w:t>
             </w:r>
             <w:r>
               <w:rPr>
                 <w:rFonts w:ascii="Arial Unicode MS" w:eastAsia="Arial Unicode MS" w:hAnsi="Arial Unicode MS" w:cs="Arial Unicode MS"/>
               </w:rPr>
-              <w:t xml:space="preserve"> </w:t>
-            </w:r>
-            <w:r>
-              <w:rPr>
-                <w:rFonts w:ascii="Arial Unicode MS" w:eastAsia="Arial Unicode MS" w:hAnsi="Arial Unicode MS" w:cs="Arial Unicode MS"/>
-              </w:rPr>
-              <w:t>사용된다</w:t>
+              <w:t xml:space="preserve"> 사용된다</w:t>
             </w:r>
           </w:p>
         </w:tc>
@@ -2698,57 +2149,21 @@
               <w:rPr>
                 <w:rFonts w:ascii="Arial Unicode MS" w:eastAsia="Arial Unicode MS" w:hAnsi="Arial Unicode MS" w:cs="Arial Unicode MS"/>
               </w:rPr>
-              <w:t>balance</w:t>
-            </w:r>
-            <w:r>
-              <w:rPr>
-                <w:rFonts w:ascii="Arial Unicode MS" w:eastAsia="Arial Unicode MS" w:hAnsi="Arial Unicode MS" w:cs="Arial Unicode MS"/>
-              </w:rPr>
-              <w:t>를</w:t>
-            </w:r>
-            <w:proofErr w:type="spellEnd"/>
-            <w:r>
-              <w:rPr>
-                <w:rFonts w:ascii="Arial Unicode MS" w:eastAsia="Arial Unicode MS" w:hAnsi="Arial Unicode MS" w:cs="Arial Unicode MS"/>
-              </w:rPr>
-              <w:t xml:space="preserve"> </w:t>
-            </w:r>
-            <w:r>
-              <w:rPr>
-                <w:rFonts w:ascii="Arial Unicode MS" w:eastAsia="Arial Unicode MS" w:hAnsi="Arial Unicode MS" w:cs="Arial Unicode MS"/>
-              </w:rPr>
-              <w:t>확인하기</w:t>
-            </w:r>
-            <w:r>
-              <w:rPr>
-                <w:rFonts w:ascii="Arial Unicode MS" w:eastAsia="Arial Unicode MS" w:hAnsi="Arial Unicode MS" w:cs="Arial Unicode MS"/>
-              </w:rPr>
-              <w:t xml:space="preserve"> </w:t>
-            </w:r>
-            <w:r>
-              <w:rPr>
-                <w:rFonts w:ascii="Arial Unicode MS" w:eastAsia="Arial Unicode MS" w:hAnsi="Arial Unicode MS" w:cs="Arial Unicode MS"/>
-              </w:rPr>
-              <w:t>위한</w:t>
-            </w:r>
-            <w:r>
-              <w:rPr>
-                <w:rFonts w:ascii="Arial Unicode MS" w:eastAsia="Arial Unicode MS" w:hAnsi="Arial Unicode MS" w:cs="Arial Unicode MS"/>
-              </w:rPr>
-              <w:t xml:space="preserve"> </w:t>
-            </w:r>
-            <w:proofErr w:type="spellStart"/>
-            <w:r>
-              <w:rPr>
-                <w:rFonts w:ascii="Arial Unicode MS" w:eastAsia="Arial Unicode MS" w:hAnsi="Arial Unicode MS" w:cs="Arial Unicode MS"/>
-              </w:rPr>
-              <w:t>parameter</w:t>
-            </w:r>
-            <w:r>
-              <w:rPr>
-                <w:rFonts w:ascii="Arial Unicode MS" w:eastAsia="Arial Unicode MS" w:hAnsi="Arial Unicode MS" w:cs="Arial Unicode MS"/>
-              </w:rPr>
-              <w:t>이다</w:t>
+              <w:t>balance를</w:t>
+            </w:r>
+            <w:proofErr w:type="spellEnd"/>
+            <w:r>
+              <w:rPr>
+                <w:rFonts w:ascii="Arial Unicode MS" w:eastAsia="Arial Unicode MS" w:hAnsi="Arial Unicode MS" w:cs="Arial Unicode MS"/>
+              </w:rPr>
+              <w:t xml:space="preserve"> 확인하기 위한 </w:t>
+            </w:r>
+            <w:proofErr w:type="spellStart"/>
+            <w:r>
+              <w:rPr>
+                <w:rFonts w:ascii="Arial Unicode MS" w:eastAsia="Arial Unicode MS" w:hAnsi="Arial Unicode MS" w:cs="Arial Unicode MS"/>
+              </w:rPr>
+              <w:t>parameter이다</w:t>
             </w:r>
             <w:proofErr w:type="spellEnd"/>
             <w:r>
@@ -2842,55 +2257,31 @@
               <w:rPr>
                 <w:rFonts w:ascii="Arial Unicode MS" w:eastAsia="Arial Unicode MS" w:hAnsi="Arial Unicode MS" w:cs="Arial Unicode MS"/>
               </w:rPr>
-              <w:t>사용자의</w:t>
-            </w:r>
-            <w:r>
-              <w:rPr>
-                <w:rFonts w:ascii="Arial Unicode MS" w:eastAsia="Arial Unicode MS" w:hAnsi="Arial Unicode MS" w:cs="Arial Unicode MS"/>
+              <w:t xml:space="preserve">사용자의 데이터를 </w:t>
+            </w:r>
+            <w:r>
+              <w:rPr>
+                <w:rFonts w:ascii="맑은 고딕" w:eastAsia="맑은 고딕" w:hAnsi="맑은 고딕" w:cs="맑은 고딕" w:hint="eastAsia"/>
+              </w:rPr>
+              <w:t>찾기</w:t>
+            </w:r>
+            <w:r>
+              <w:rPr>
+                <w:rFonts w:ascii="Arial Unicode MS" w:eastAsia="Arial Unicode MS" w:hAnsi="Arial Unicode MS" w:cs="Arial Unicode MS" w:hint="eastAsia"/>
               </w:rPr>
               <w:t xml:space="preserve"> </w:t>
             </w:r>
             <w:r>
               <w:rPr>
-                <w:rFonts w:ascii="Arial Unicode MS" w:eastAsia="Arial Unicode MS" w:hAnsi="Arial Unicode MS" w:cs="Arial Unicode MS"/>
-              </w:rPr>
-              <w:t>데이터를</w:t>
-            </w:r>
-            <w:r>
-              <w:rPr>
-                <w:rFonts w:ascii="Arial Unicode MS" w:eastAsia="Arial Unicode MS" w:hAnsi="Arial Unicode MS" w:cs="Arial Unicode MS"/>
-              </w:rPr>
-              <w:t xml:space="preserve"> </w:t>
-            </w:r>
-            <w:r>
-              <w:rPr>
                 <w:rFonts w:ascii="맑은 고딕" w:eastAsia="맑은 고딕" w:hAnsi="맑은 고딕" w:cs="맑은 고딕" w:hint="eastAsia"/>
               </w:rPr>
-              <w:t>찾기</w:t>
-            </w:r>
-            <w:r>
-              <w:rPr>
-                <w:rFonts w:ascii="Arial Unicode MS" w:eastAsia="Arial Unicode MS" w:hAnsi="Arial Unicode MS" w:cs="Arial Unicode MS" w:hint="eastAsia"/>
-              </w:rPr>
-              <w:t xml:space="preserve"> </w:t>
-            </w:r>
-            <w:r>
-              <w:rPr>
-                <w:rFonts w:ascii="맑은 고딕" w:eastAsia="맑은 고딕" w:hAnsi="맑은 고딕" w:cs="맑은 고딕" w:hint="eastAsia"/>
-              </w:rPr>
               <w:t>위해</w:t>
             </w:r>
             <w:r>
               <w:rPr>
                 <w:rFonts w:ascii="Arial Unicode MS" w:eastAsia="Arial Unicode MS" w:hAnsi="Arial Unicode MS" w:cs="Arial Unicode MS"/>
               </w:rPr>
-              <w:t xml:space="preserve"> </w:t>
-            </w:r>
-            <w:r>
-              <w:rPr>
-                <w:rFonts w:ascii="Arial Unicode MS" w:eastAsia="Arial Unicode MS" w:hAnsi="Arial Unicode MS" w:cs="Arial Unicode MS"/>
-              </w:rPr>
-              <w:t>사용된다</w:t>
+              <w:t xml:space="preserve"> 사용된다</w:t>
             </w:r>
           </w:p>
         </w:tc>
@@ -2987,31 +2378,7 @@
               <w:rPr>
                 <w:rFonts w:ascii="Arial Unicode MS" w:eastAsia="Arial Unicode MS" w:hAnsi="Arial Unicode MS" w:cs="Arial Unicode MS"/>
               </w:rPr>
-              <w:t xml:space="preserve"> </w:t>
-            </w:r>
-            <w:r>
-              <w:rPr>
-                <w:rFonts w:ascii="Arial Unicode MS" w:eastAsia="Arial Unicode MS" w:hAnsi="Arial Unicode MS" w:cs="Arial Unicode MS"/>
-              </w:rPr>
-              <w:t>금액의</w:t>
-            </w:r>
-            <w:r>
-              <w:rPr>
-                <w:rFonts w:ascii="Arial Unicode MS" w:eastAsia="Arial Unicode MS" w:hAnsi="Arial Unicode MS" w:cs="Arial Unicode MS"/>
-              </w:rPr>
-              <w:t xml:space="preserve"> </w:t>
-            </w:r>
-            <w:r>
-              <w:rPr>
-                <w:rFonts w:ascii="Arial Unicode MS" w:eastAsia="Arial Unicode MS" w:hAnsi="Arial Unicode MS" w:cs="Arial Unicode MS"/>
-              </w:rPr>
-              <w:t>양</w:t>
-            </w:r>
-            <w:r>
-              <w:rPr>
-                <w:rFonts w:ascii="Arial Unicode MS" w:eastAsia="Arial Unicode MS" w:hAnsi="Arial Unicode MS" w:cs="Arial Unicode MS"/>
-              </w:rPr>
-              <w:t>.</w:t>
+              <w:t xml:space="preserve"> 금액의 양.</w:t>
             </w:r>
           </w:p>
         </w:tc>

</xml_diff>